<commit_message>
Second draft of Transportation objects. Few objects added
</commit_message>
<xml_diff>
--- a/Transportation Objects.docx
+++ b/Transportation Objects.docx
@@ -9,7 +9,6 @@
           <w:bCs/>
         </w:rPr>
       </w:pPr>
-      <w:bookmarkStart w:id="0" w:name="_GoBack"/>
       <w:r>
         <w:rPr>
           <w:b/>
@@ -18,7 +17,6 @@
         <w:t xml:space="preserve">Transportation Objects </w:t>
       </w:r>
     </w:p>
-    <w:bookmarkEnd w:id="0"/>
     <w:p/>
     <w:p>
       <w:pPr>
@@ -79,6 +77,8 @@
       <w:r>
         <w:t>Bridge</w:t>
       </w:r>
+      <w:bookmarkStart w:id="0" w:name="_GoBack"/>
+      <w:bookmarkEnd w:id="0"/>
     </w:p>
     <w:p>
       <w:pPr>
@@ -103,6 +103,51 @@
       <w:r>
         <w:t>Interchange</w:t>
       </w:r>
+    </w:p>
+    <w:p>
+      <w:pPr>
+        <w:pStyle w:val="ListParagraph"/>
+        <w:numPr>
+          <w:ilvl w:val="0"/>
+          <w:numId w:val="1"/>
+        </w:numPr>
+      </w:pPr>
+      <w:r>
+        <w:t>Signal Site</w:t>
+      </w:r>
+    </w:p>
+    <w:p>
+      <w:pPr>
+        <w:pStyle w:val="ListParagraph"/>
+        <w:numPr>
+          <w:ilvl w:val="0"/>
+          <w:numId w:val="1"/>
+        </w:numPr>
+      </w:pPr>
+      <w:r>
+        <w:t>Signal Cabinet</w:t>
+      </w:r>
+    </w:p>
+    <w:p>
+      <w:pPr>
+        <w:pStyle w:val="ListParagraph"/>
+        <w:numPr>
+          <w:ilvl w:val="0"/>
+          <w:numId w:val="1"/>
+        </w:numPr>
+      </w:pPr>
+      <w:r>
+        <w:t>Light Pole</w:t>
+      </w:r>
+    </w:p>
+    <w:p>
+      <w:pPr>
+        <w:pStyle w:val="ListParagraph"/>
+        <w:numPr>
+          <w:ilvl w:val="0"/>
+          <w:numId w:val="1"/>
+        </w:numPr>
+      </w:pPr>
     </w:p>
     <w:sectPr>
       <w:pgSz w:w="12240" w:h="15840"/>

</xml_diff>